<commit_message>
Doku erweitert um Fehlerbehandlung und kritische Betrachtung zum Projektabschluss
</commit_message>
<xml_diff>
--- a/documentation/Java Doku Andi.docx
+++ b/documentation/Java Doku Andi.docx
@@ -464,7 +464,255 @@
       </w:r>
     </w:p>
     <w:p/>
-    <w:p>
+    <w:p/>
+    <w:p/>
+    <w:p>
+      <w:pPr>
+        <w:rPr>
+          <w:b/>
+        </w:rPr>
+      </w:pPr>
+      <w:r>
+        <w:rPr>
+          <w:b/>
+        </w:rPr>
+        <w:t>Gedanken zur Validierung und Fehlerbehandlung</w:t>
+      </w:r>
+    </w:p>
+    <w:p/>
+    <w:p>
+      <w:r>
+        <w:t>In der Softwareentwicklung ist einer der Grundsätze</w:t>
+      </w:r>
+      <w:r>
+        <w:t xml:space="preserve"> niemals Benutzereingaben zu vertrauen und</w:t>
+      </w:r>
+      <w:r>
+        <w:t xml:space="preserve"> stets zu validieren.</w:t>
+      </w:r>
+    </w:p>
+    <w:p>
+      <w:r>
+        <w:t xml:space="preserve">Neben böswilligen Nutzereingaben, die z.B. von Hackern missbraucht werden um eigenen Code auszuführen und das System zu kompromittieren ist der weitaus größere Anteil unbeabsichtigte Eingabe von falschen Daten von unerfahrenen Benutzern, die zu ernsthaften Fehlverhalten des Programmes führen können. Da Java eine stark typisierte Sprache ist, führen falsche Datentypen zu schweren </w:t>
+      </w:r>
+      <w:r>
+        <w:t>Programmabstürzen</w:t>
+      </w:r>
+      <w:r>
+        <w:t xml:space="preserve">.  Anders als beispielsweise bei PHP, wo die Datentypen erst zur Laufzeit automatisch generiert und </w:t>
+      </w:r>
+      <w:proofErr w:type="spellStart"/>
+      <w:r>
+        <w:t>gecastet</w:t>
+      </w:r>
+      <w:proofErr w:type="spellEnd"/>
+      <w:r>
+        <w:t xml:space="preserve"> werden, </w:t>
+      </w:r>
+      <w:r>
+        <w:t xml:space="preserve">müssen bei Java die Datentypen schon vor dem kompilieren feststehen. Jede Übergabe von Daten muss daher abgesichert werden. Java bietet hierfür die Funktionalität von </w:t>
+      </w:r>
+      <w:proofErr w:type="spellStart"/>
+      <w:r>
+        <w:t>try</w:t>
+      </w:r>
+      <w:proofErr w:type="spellEnd"/>
+      <w:r>
+        <w:t xml:space="preserve"> – catch – Blöcken an um auf entsprechende Fehler zu reagieren, ohne, dass das Programm durch falsche Daten abstürzt. </w:t>
+      </w:r>
+    </w:p>
+    <w:p/>
+    <w:p>
+      <w:r>
+        <w:t xml:space="preserve">Besondere Absicherung benötigen in unserer Applikation durch diese Betrachtungsweise die manuelle Eingabe der </w:t>
+      </w:r>
+      <w:proofErr w:type="gramStart"/>
+      <w:r>
+        <w:t>Benutzern</w:t>
+      </w:r>
+      <w:proofErr w:type="gramEnd"/>
+      <w:r>
+        <w:t xml:space="preserve"> bei den Formularen der Eventerstellung und –</w:t>
+      </w:r>
+      <w:proofErr w:type="spellStart"/>
+      <w:r>
+        <w:t>bearbeitung</w:t>
+      </w:r>
+      <w:proofErr w:type="spellEnd"/>
+      <w:r>
+        <w:t xml:space="preserve"> sowie bei der </w:t>
+      </w:r>
+      <w:proofErr w:type="spellStart"/>
+      <w:r>
+        <w:t>Categoryerstellung</w:t>
+      </w:r>
+      <w:proofErr w:type="spellEnd"/>
+      <w:r>
+        <w:t xml:space="preserve"> und –</w:t>
+      </w:r>
+      <w:proofErr w:type="spellStart"/>
+      <w:r>
+        <w:t>bearbeitung</w:t>
+      </w:r>
+      <w:proofErr w:type="spellEnd"/>
+      <w:r>
+        <w:t>. Außerdem ist die Importschnittstelle eine mögliche Schwachstelle, welche besonders beachtet werden sollte.</w:t>
+      </w:r>
+    </w:p>
+    <w:p>
+      <w:r>
+        <w:t xml:space="preserve">Neben einer Validierung für Fehler durch falsche Datentypen sollte auch eine Plausibilitätsprüfung stattfinden. Da Aktivitäten eine gewisse Granularität des Tagesablaufes darstellen sollen würde es beispielweise keinen Sinn machen eine Aktivität länger als einen Tag laufen zu lassen. </w:t>
+      </w:r>
+    </w:p>
+    <w:p>
+      <w:pPr>
+        <w:rPr>
+          <w:b/>
+        </w:rPr>
+      </w:pPr>
+    </w:p>
+    <w:p>
+      <w:pPr>
+        <w:rPr>
+          <w:b/>
+        </w:rPr>
+      </w:pPr>
+      <w:r>
+        <w:rPr>
+          <w:b/>
+        </w:rPr>
+        <w:t>Kritische Betrachtung zum Projektabschluss</w:t>
+      </w:r>
+    </w:p>
+    <w:p/>
+    <w:p>
+      <w:r>
+        <w:t xml:space="preserve">Im Gegensatz zu der Projektplanung war es uns leider aus Zeitgründen nicht möglich all die </w:t>
+      </w:r>
+      <w:proofErr w:type="spellStart"/>
+      <w:r>
+        <w:t>Exceptionhandlings</w:t>
+      </w:r>
+      <w:proofErr w:type="spellEnd"/>
+      <w:r>
+        <w:t xml:space="preserve"> und Validierungen in das Projekt einfließen zu lassen, die wir uns vorgenommen hatten. In einem realen Kundenprojekt müsste an diesen Stellen auf jeden Fall nochmal nachgebessert werden und es wäre unverantwortlich ein solches System live gehen zu lassen.</w:t>
+      </w:r>
+    </w:p>
+    <w:p>
+      <w:r>
+        <w:t xml:space="preserve">Weiterhin funktioniert die Importfunktionalität noch nicht richtig, da es uns nicht möglich war eine gute Debugging- und </w:t>
+      </w:r>
+      <w:proofErr w:type="spellStart"/>
+      <w:r>
+        <w:t>Loggingumgebung</w:t>
+      </w:r>
+      <w:proofErr w:type="spellEnd"/>
+      <w:r>
+        <w:t xml:space="preserve"> zu realisieren um Fehler zu analysieren und auszumerzen. Insbesondere http-</w:t>
+      </w:r>
+      <w:proofErr w:type="spellStart"/>
+      <w:r>
+        <w:t>Requests</w:t>
+      </w:r>
+      <w:proofErr w:type="spellEnd"/>
+      <w:r>
+        <w:t xml:space="preserve"> </w:t>
+      </w:r>
+      <w:r>
+        <w:t xml:space="preserve">und </w:t>
+      </w:r>
+      <w:proofErr w:type="spellStart"/>
+      <w:r>
+        <w:t>Sessionobjekte</w:t>
+      </w:r>
+      <w:proofErr w:type="spellEnd"/>
+      <w:r>
+        <w:t xml:space="preserve"> </w:t>
+      </w:r>
+      <w:r>
+        <w:t xml:space="preserve">loggen zu können wären eine wichtige Informationsquelle zur Buganalyse gewesen. </w:t>
+      </w:r>
+    </w:p>
+    <w:p>
+      <w:r>
+        <w:t xml:space="preserve">Weiterhin wäre es wünschenswert gewesen automatisierte Tests zu haben um eine gute Softwarequalität gewährleisten zu können. Auch hier erweist sich leider die begrenzte Zeit als limitierender Faktor, da Test </w:t>
+      </w:r>
+      <w:proofErr w:type="spellStart"/>
+      <w:r>
+        <w:t>Driven</w:t>
+      </w:r>
+      <w:proofErr w:type="spellEnd"/>
+      <w:r>
+        <w:t xml:space="preserve"> Development eine hohe Lernkurve aufweist bevor es sich bezahlt macht. Obwohl wir schon mit </w:t>
+      </w:r>
+      <w:proofErr w:type="spellStart"/>
+      <w:r>
+        <w:t>Programmiervorkentnissen</w:t>
+      </w:r>
+      <w:proofErr w:type="spellEnd"/>
+      <w:r>
+        <w:t xml:space="preserve"> in PHP an das Projekt herangetreten sind, erwiesen sich doch einige Java-Eigenheiten als Fallstricke, die unerwartet viel Zeit gekostet haben.</w:t>
+      </w:r>
+    </w:p>
+    <w:p>
+      <w:r>
+        <w:t>Insbesondere zählen dazu Kompatibilitätsprobleme z.B. zwischen unterschiedlichen</w:t>
+      </w:r>
+    </w:p>
+    <w:p>
+      <w:r>
+        <w:t xml:space="preserve"> JDK und </w:t>
+      </w:r>
+      <w:proofErr w:type="spellStart"/>
+      <w:r>
+        <w:t>Tomcat</w:t>
+      </w:r>
+      <w:proofErr w:type="spellEnd"/>
+      <w:r>
+        <w:t xml:space="preserve"> Versionen</w:t>
+      </w:r>
+    </w:p>
+    <w:p>
+      <w:r>
+        <w:t xml:space="preserve"> </w:t>
+      </w:r>
+      <w:proofErr w:type="spellStart"/>
+      <w:r>
+        <w:t>Hibernate</w:t>
+      </w:r>
+      <w:proofErr w:type="spellEnd"/>
+      <w:r>
+        <w:t xml:space="preserve"> und Spring Versionen</w:t>
+      </w:r>
+    </w:p>
+    <w:p>
+      <w:r>
+        <w:t xml:space="preserve">JDK und </w:t>
+      </w:r>
+      <w:proofErr w:type="spellStart"/>
+      <w:r>
+        <w:t>Maven</w:t>
+      </w:r>
+      <w:proofErr w:type="spellEnd"/>
+      <w:r>
+        <w:t xml:space="preserve"> Versionen</w:t>
+      </w:r>
+    </w:p>
+    <w:p>
+      <w:r>
+        <w:t>Aus diesen Gründen wurden nur manuelle Tests durchgeführt und es kann nicht ausgeschlossen werden, dass</w:t>
+      </w:r>
+      <w:r>
+        <w:t xml:space="preserve"> nicht</w:t>
+      </w:r>
+      <w:r>
+        <w:t xml:space="preserve"> alle möglichen Testszenarien erfasst und überprüft wurden.</w:t>
+      </w:r>
+    </w:p>
+    <w:p>
+      <w:r>
+        <w:t xml:space="preserve">Aufgrund der vielen unterschiedlichen Versionen empfanden wir es teilweise auch als schwierig geeignete Tutorials zu finden, da sich diese doch sehr stark voneinander unterschieden haben und es als Einsteiger schwierig war einzuschätzen, welche Informationsquellen sich als hilfreich erweisen würde und welche als Zeitverschwendung. </w:t>
+      </w:r>
       <w:bookmarkStart w:id="0" w:name="_GoBack"/>
       <w:bookmarkEnd w:id="0"/>
     </w:p>

</xml_diff>

<commit_message>
Doku erweitert um Maven
</commit_message>
<xml_diff>
--- a/documentation/Java Doku Andi.docx
+++ b/documentation/Java Doku Andi.docx
@@ -14,13 +14,8 @@
         <w:t>Gedanken und Überlegungen zu</w:t>
       </w:r>
       <w:r>
-        <w:t xml:space="preserve"> der </w:t>
-      </w:r>
-      <w:proofErr w:type="spellStart"/>
-      <w:r>
-        <w:t>Importerfunktionalität</w:t>
-      </w:r>
-      <w:proofErr w:type="spellEnd"/>
+        <w:t xml:space="preserve"> der Importerfunktionalität</w:t>
+      </w:r>
     </w:p>
     <w:p/>
     <w:p/>
@@ -171,23 +166,7 @@
     <w:p/>
     <w:p>
       <w:r>
-        <w:t xml:space="preserve">Der Nachteil der fehlenden Skalierbarkeit und des großen Daten-Overheads durch die Tags ist aufgrund der Aufgabenstellung und der geringen Daten, die übertragen </w:t>
-      </w:r>
-      <w:proofErr w:type="spellStart"/>
-      <w:r>
-        <w:t>bzw</w:t>
-      </w:r>
-      <w:proofErr w:type="spellEnd"/>
-      <w:r>
-        <w:t xml:space="preserve"> importiert werden sollen, nicht relevant in Bezug auf die Aufgabenstellung. Da wir außerdem mit Strings und </w:t>
-      </w:r>
-      <w:proofErr w:type="spellStart"/>
-      <w:r>
-        <w:t>Integern</w:t>
-      </w:r>
-      <w:proofErr w:type="spellEnd"/>
-      <w:r>
-        <w:t xml:space="preserve"> arbeiten ist die Notwendigkeit komplexe Datentypen wie zum Beispiel Matrizen oder Tabellen abzubilden nicht gegeben. </w:t>
+        <w:t xml:space="preserve">Der Nachteil der fehlenden Skalierbarkeit und des großen Daten-Overheads durch die Tags ist aufgrund der Aufgabenstellung und der geringen Daten, die übertragen bzw importiert werden sollen, nicht relevant in Bezug auf die Aufgabenstellung. Da wir außerdem mit Strings und Integern arbeiten ist die Notwendigkeit komplexe Datentypen wie zum Beispiel Matrizen oder Tabellen abzubilden nicht gegeben. </w:t>
       </w:r>
     </w:p>
     <w:p/>
@@ -353,11 +332,9 @@
           <w:numId w:val="6"/>
         </w:numPr>
       </w:pPr>
-      <w:proofErr w:type="spellStart"/>
       <w:r>
         <w:t>EventStart</w:t>
       </w:r>
-      <w:proofErr w:type="spellEnd"/>
     </w:p>
     <w:p>
       <w:pPr>
@@ -367,11 +344,9 @@
           <w:numId w:val="6"/>
         </w:numPr>
       </w:pPr>
-      <w:proofErr w:type="spellStart"/>
       <w:r>
         <w:t>EventName</w:t>
       </w:r>
-      <w:proofErr w:type="spellEnd"/>
     </w:p>
     <w:p>
       <w:pPr>
@@ -381,13 +356,8 @@
           <w:numId w:val="6"/>
         </w:numPr>
       </w:pPr>
-      <w:proofErr w:type="spellStart"/>
-      <w:r>
-        <w:t>EventEnd</w:t>
-      </w:r>
-      <w:proofErr w:type="spellEnd"/>
-      <w:r>
-        <w:t xml:space="preserve"> </w:t>
+      <w:r>
+        <w:t xml:space="preserve">EventEnd </w:t>
       </w:r>
     </w:p>
     <w:p>
@@ -398,11 +368,9 @@
           <w:numId w:val="6"/>
         </w:numPr>
       </w:pPr>
-      <w:proofErr w:type="spellStart"/>
       <w:r>
         <w:t>CategoryId</w:t>
       </w:r>
-      <w:proofErr w:type="spellEnd"/>
     </w:p>
     <w:p>
       <w:r>
@@ -499,64 +467,16 @@
         <w:t>Programmabstürzen</w:t>
       </w:r>
       <w:r>
-        <w:t xml:space="preserve">.  Anders als beispielsweise bei PHP, wo die Datentypen erst zur Laufzeit automatisch generiert und </w:t>
-      </w:r>
-      <w:proofErr w:type="spellStart"/>
-      <w:r>
-        <w:t>gecastet</w:t>
-      </w:r>
-      <w:proofErr w:type="spellEnd"/>
-      <w:r>
-        <w:t xml:space="preserve"> werden, </w:t>
-      </w:r>
-      <w:r>
-        <w:t xml:space="preserve">müssen bei Java die Datentypen schon vor dem kompilieren feststehen. Jede Übergabe von Daten muss daher abgesichert werden. Java bietet hierfür die Funktionalität von </w:t>
-      </w:r>
-      <w:proofErr w:type="spellStart"/>
-      <w:r>
-        <w:t>try</w:t>
-      </w:r>
-      <w:proofErr w:type="spellEnd"/>
-      <w:r>
-        <w:t xml:space="preserve"> – catch – Blöcken an um auf entsprechende Fehler zu reagieren, ohne, dass das Programm durch falsche Daten abstürzt. </w:t>
-      </w:r>
-    </w:p>
-    <w:p/>
-    <w:p>
-      <w:r>
-        <w:t xml:space="preserve">Besondere Absicherung benötigen in unserer Applikation durch diese Betrachtungsweise die manuelle Eingabe der </w:t>
-      </w:r>
-      <w:proofErr w:type="gramStart"/>
-      <w:r>
-        <w:t>Benutzern</w:t>
-      </w:r>
-      <w:proofErr w:type="gramEnd"/>
-      <w:r>
-        <w:t xml:space="preserve"> bei den Formularen der Eventerstellung und –</w:t>
-      </w:r>
-      <w:proofErr w:type="spellStart"/>
-      <w:r>
-        <w:t>bearbeitung</w:t>
-      </w:r>
-      <w:proofErr w:type="spellEnd"/>
-      <w:r>
-        <w:t xml:space="preserve"> sowie bei der </w:t>
-      </w:r>
-      <w:proofErr w:type="spellStart"/>
-      <w:r>
-        <w:t>Categoryerstellung</w:t>
-      </w:r>
-      <w:proofErr w:type="spellEnd"/>
-      <w:r>
-        <w:t xml:space="preserve"> und –</w:t>
-      </w:r>
-      <w:proofErr w:type="spellStart"/>
-      <w:r>
-        <w:t>bearbeitung</w:t>
-      </w:r>
-      <w:proofErr w:type="spellEnd"/>
-      <w:r>
-        <w:t>. Außerdem ist die Importschnittstelle eine mögliche Schwachstelle, welche besonders beachtet werden sollte.</w:t>
+        <w:t xml:space="preserve">.  Anders als beispielsweise bei PHP, wo die Datentypen erst zur Laufzeit automatisch generiert und gecastet werden, </w:t>
+      </w:r>
+      <w:r>
+        <w:t xml:space="preserve">müssen bei Java die Datentypen schon vor dem kompilieren feststehen. Jede Übergabe von Daten muss daher abgesichert werden. Java bietet hierfür die Funktionalität von try – catch – Blöcken an um auf entsprechende Fehler zu reagieren, ohne, dass das Programm durch falsche Daten abstürzt. </w:t>
+      </w:r>
+    </w:p>
+    <w:p/>
+    <w:p>
+      <w:r>
+        <w:t>Besondere Absicherung benötigen in unserer Applikation durch diese Betrachtungsweise die manuelle Eingabe der Benutzern bei den Formularen der Eventerstellung und –bearbeitung sowie bei der Categoryerstellung und –bearbeitung. Außerdem ist die Importschnittstelle eine mögliche Schwachstelle, welche besonders beachtet werden sollte.</w:t>
       </w:r>
     </w:p>
     <w:p>
@@ -587,47 +507,15 @@
     <w:p/>
     <w:p>
       <w:r>
-        <w:t xml:space="preserve">Im Gegensatz zu der Projektplanung war es uns leider aus Zeitgründen nicht möglich all die </w:t>
-      </w:r>
-      <w:proofErr w:type="spellStart"/>
-      <w:r>
-        <w:t>Exceptionhandlings</w:t>
-      </w:r>
-      <w:proofErr w:type="spellEnd"/>
-      <w:r>
-        <w:t xml:space="preserve"> und Validierungen in das Projekt einfließen zu lassen, die wir uns vorgenommen hatten. In einem realen Kundenprojekt müsste an diesen Stellen auf jeden Fall nochmal nachgebessert werden und es wäre unverantwortlich ein solches System live gehen zu lassen.</w:t>
-      </w:r>
-    </w:p>
-    <w:p>
-      <w:r>
-        <w:t xml:space="preserve">Weiterhin funktioniert die Importfunktionalität noch nicht richtig, da es uns nicht möglich war eine gute Debugging- und </w:t>
-      </w:r>
-      <w:proofErr w:type="spellStart"/>
-      <w:r>
-        <w:t>Loggingumgebung</w:t>
-      </w:r>
-      <w:proofErr w:type="spellEnd"/>
-      <w:r>
-        <w:t xml:space="preserve"> zu realisieren um Fehler zu analysieren und auszumerzen. Insbesondere http-</w:t>
-      </w:r>
-      <w:proofErr w:type="spellStart"/>
-      <w:r>
-        <w:t>Requests</w:t>
-      </w:r>
-      <w:proofErr w:type="spellEnd"/>
-      <w:r>
-        <w:t xml:space="preserve"> </w:t>
-      </w:r>
-      <w:r>
-        <w:t xml:space="preserve">und </w:t>
-      </w:r>
-      <w:proofErr w:type="spellStart"/>
-      <w:r>
-        <w:t>Sessionobjekte</w:t>
-      </w:r>
-      <w:proofErr w:type="spellEnd"/>
-      <w:r>
-        <w:t xml:space="preserve"> </w:t>
+        <w:t>Im Gegensatz zu der Projektplanung war es uns leider aus Zeitgründen nicht möglich all die Exceptionhandlings und Validierungen in das Projekt einfließen zu lassen, die wir uns vorgenommen hatten. In einem realen Kundenprojekt müsste an diesen Stellen auf jeden Fall nochmal nachgebessert werden und es wäre unverantwortlich ein solches System live gehen zu lassen.</w:t>
+      </w:r>
+    </w:p>
+    <w:p>
+      <w:r>
+        <w:t xml:space="preserve">Weiterhin funktioniert die Importfunktionalität noch nicht richtig, da es uns nicht möglich war eine gute Debugging- und Loggingumgebung zu realisieren um Fehler zu analysieren und auszumerzen. Insbesondere http-Requests </w:t>
+      </w:r>
+      <w:r>
+        <w:t xml:space="preserve">und Sessionobjekte </w:t>
       </w:r>
       <w:r>
         <w:t xml:space="preserve">loggen zu können wären eine wichtige Informationsquelle zur Buganalyse gewesen. </w:t>
@@ -635,23 +523,7 @@
     </w:p>
     <w:p>
       <w:r>
-        <w:t xml:space="preserve">Weiterhin wäre es wünschenswert gewesen automatisierte Tests zu haben um eine gute Softwarequalität gewährleisten zu können. Auch hier erweist sich leider die begrenzte Zeit als limitierender Faktor, da Test </w:t>
-      </w:r>
-      <w:proofErr w:type="spellStart"/>
-      <w:r>
-        <w:t>Driven</w:t>
-      </w:r>
-      <w:proofErr w:type="spellEnd"/>
-      <w:r>
-        <w:t xml:space="preserve"> Development eine hohe Lernkurve aufweist bevor es sich bezahlt macht. Obwohl wir schon mit </w:t>
-      </w:r>
-      <w:proofErr w:type="spellStart"/>
-      <w:r>
-        <w:t>Programmiervorkentnissen</w:t>
-      </w:r>
-      <w:proofErr w:type="spellEnd"/>
-      <w:r>
-        <w:t xml:space="preserve"> in PHP an das Projekt herangetreten sind, erwiesen sich doch einige Java-Eigenheiten als Fallstricke, die unerwartet viel Zeit gekostet haben.</w:t>
+        <w:t>Weiterhin wäre es wünschenswert gewesen automatisierte Tests zu haben um eine gute Softwarequalität gewährleisten zu können. Auch hier erweist sich leider die begrenzte Zeit als limitierender Faktor, da Test Driven Development eine hohe Lernkurve aufweist bevor es sich bezahlt macht. Obwohl wir schon mit Programmiervorkentnissen in PHP an das Projekt herangetreten sind, erwiesen sich doch einige Java-Eigenheiten als Fallstricke, die unerwartet viel Zeit gekostet haben.</w:t>
       </w:r>
     </w:p>
     <w:p>
@@ -661,57 +533,110 @@
     </w:p>
     <w:p>
       <w:r>
-        <w:t xml:space="preserve"> JDK und </w:t>
-      </w:r>
-      <w:proofErr w:type="spellStart"/>
-      <w:r>
-        <w:t>Tomcat</w:t>
-      </w:r>
-      <w:proofErr w:type="spellEnd"/>
-      <w:r>
-        <w:t xml:space="preserve"> Versionen</w:t>
-      </w:r>
-    </w:p>
-    <w:p>
-      <w:r>
-        <w:t xml:space="preserve"> </w:t>
-      </w:r>
-      <w:proofErr w:type="spellStart"/>
-      <w:r>
-        <w:t>Hibernate</w:t>
-      </w:r>
-      <w:proofErr w:type="spellEnd"/>
-      <w:r>
-        <w:t xml:space="preserve"> und Spring Versionen</w:t>
-      </w:r>
-    </w:p>
-    <w:p>
-      <w:r>
-        <w:t xml:space="preserve">JDK und </w:t>
-      </w:r>
-      <w:proofErr w:type="spellStart"/>
-      <w:r>
+        <w:t xml:space="preserve"> JDK und Tomcat Versionen</w:t>
+      </w:r>
+    </w:p>
+    <w:p>
+      <w:r>
+        <w:t xml:space="preserve"> Hibernate und Spring Versionen</w:t>
+      </w:r>
+    </w:p>
+    <w:p>
+      <w:r>
+        <w:t>JDK und Maven Versionen</w:t>
+      </w:r>
+    </w:p>
+    <w:p>
+      <w:r>
+        <w:t>Aus diesen Gründen wurden nur manuelle Tests durchgeführt und es kann nicht ausgeschlossen werden, dass</w:t>
+      </w:r>
+      <w:r>
+        <w:t xml:space="preserve"> nicht</w:t>
+      </w:r>
+      <w:r>
+        <w:t xml:space="preserve"> alle möglichen Testszenarien erfasst und überprüft wurden.</w:t>
+      </w:r>
+    </w:p>
+    <w:p>
+      <w:r>
+        <w:t xml:space="preserve">Aufgrund der vielen unterschiedlichen Versionen empfanden wir es teilweise auch als schwierig geeignete Tutorials zu finden, da sich diese doch sehr stark voneinander unterschieden haben und es als Einsteiger schwierig war einzuschätzen, welche Informationsquellen sich als hilfreich erweisen würde und welche als Zeitverschwendung. </w:t>
+      </w:r>
+    </w:p>
+    <w:p/>
+    <w:p/>
+    <w:p/>
+    <w:p/>
+    <w:p/>
+    <w:p/>
+    <w:p/>
+    <w:p/>
+    <w:p/>
+    <w:p/>
+    <w:p/>
+    <w:p/>
+    <w:p/>
+    <w:p>
+      <w:pPr>
+        <w:rPr>
+          <w:b/>
+        </w:rPr>
+      </w:pPr>
+      <w:r>
+        <w:rPr>
+          <w:b/>
+        </w:rPr>
         <w:t>Maven</w:t>
       </w:r>
-      <w:proofErr w:type="spellEnd"/>
-      <w:r>
-        <w:t xml:space="preserve"> Versionen</w:t>
-      </w:r>
-    </w:p>
-    <w:p>
-      <w:r>
-        <w:t>Aus diesen Gründen wurden nur manuelle Tests durchgeführt und es kann nicht ausgeschlossen werden, dass</w:t>
-      </w:r>
-      <w:r>
-        <w:t xml:space="preserve"> nicht</w:t>
-      </w:r>
-      <w:r>
-        <w:t xml:space="preserve"> alle möglichen Testszenarien erfasst und überprüft wurden.</w:t>
-      </w:r>
-    </w:p>
-    <w:p>
-      <w:r>
-        <w:t xml:space="preserve">Aufgrund der vielen unterschiedlichen Versionen empfanden wir es teilweise auch als schwierig geeignete Tutorials zu finden, da sich diese doch sehr stark voneinander unterschieden haben und es als Einsteiger schwierig war einzuschätzen, welche Informationsquellen sich als hilfreich erweisen würde und welche als Zeitverschwendung. </w:t>
+    </w:p>
+    <w:p>
+      <w:pPr>
+        <w:rPr>
+          <w:b/>
+        </w:rPr>
+      </w:pPr>
+    </w:p>
+    <w:p>
+      <w:r>
+        <w:t>Maven ist ein Dependency Management und Build Tool, welches den Workflow durch soviel Automatisierung wie möglich erleichtern und beschleunigen soll.</w:t>
+      </w:r>
+    </w:p>
+    <w:p>
+      <w:r>
+        <w:t>Es wird davon ausgegangen, dass ein Softwareprojekt immer wieder Zyklen durchläuft, wenn ein neuer Build erstellt wird.</w:t>
+      </w:r>
+      <w:r>
+        <w:t xml:space="preserve"> Dabei müssen nicht zwangsläufig alle Phasen durchlaufen werden, sondern es kann individuell eingestellt werden, welche Phasen benötigt werden.</w:t>
+      </w:r>
+    </w:p>
+    <w:p>
+      <w:r>
+        <w:t xml:space="preserve">Für uns wichtig waren die Phasen des </w:t>
+      </w:r>
+      <w:r>
+        <w:t>validieren</w:t>
+      </w:r>
+      <w:r>
+        <w:t xml:space="preserve">, </w:t>
+      </w:r>
+      <w:r>
+        <w:t>kompilieren,</w:t>
+      </w:r>
+      <w:r>
+        <w:t xml:space="preserve"> testen, packaging und deployen.</w:t>
+      </w:r>
+    </w:p>
+    <w:p>
+      <w:r>
+        <w:t>Durch ein Mavenplugin für IntelliJ kann direkt ein Tomcat-Server gestartet und die kompilierten Dateien ausgeführt werden. Du</w:t>
+      </w:r>
+      <w:r>
+        <w:t xml:space="preserve">rch das Dependency Management </w:t>
+      </w:r>
+      <w:r>
+        <w:t>von Maven ist es auch möglich die benötigten</w:t>
+      </w:r>
+      <w:r>
+        <w:t xml:space="preserve"> externen Bibliotheken zu laden und somit ist es einfach, das Projekt auf unterschiedlichen Systemen zu entwickeln ohne sich ständig um die Abhängigkeiten sorgen zu müssen.</w:t>
       </w:r>
       <w:bookmarkStart w:id="0" w:name="_GoBack"/>
       <w:bookmarkEnd w:id="0"/>

</xml_diff>

<commit_message>
Anmerkung von Thomas hinzugefügt
</commit_message>
<xml_diff>
--- a/documentation/Java Doku Andi.docx
+++ b/documentation/Java Doku Andi.docx
@@ -597,7 +597,13 @@
     </w:p>
     <w:p>
       <w:r>
-        <w:t>Maven ist ein Dependency Management und Build Tool, welches den Workflow durch soviel Automatisierung wie möglich erleichtern und beschleunigen soll.</w:t>
+        <w:t xml:space="preserve">Maven ist ein Dependency Management und Build Tool, welches den Workflow durch </w:t>
+      </w:r>
+      <w:r>
+        <w:t>so viel</w:t>
+      </w:r>
+      <w:r>
+        <w:t xml:space="preserve"> Automatisierung wie möglich erleichtern und beschleunigen soll.</w:t>
       </w:r>
     </w:p>
     <w:p>
@@ -627,19 +633,19 @@
     </w:p>
     <w:p>
       <w:r>
-        <w:t>Durch ein Mavenplugin für IntelliJ kann direkt ein Tomcat-Server gestartet und die kompilierten Dateien ausgeführt werden. Du</w:t>
-      </w:r>
-      <w:r>
-        <w:t xml:space="preserve">rch das Dependency Management </w:t>
-      </w:r>
-      <w:r>
-        <w:t>von Maven ist es auch möglich die benötigten</w:t>
-      </w:r>
-      <w:r>
-        <w:t xml:space="preserve"> externen Bibliotheken zu laden und somit ist es einfach, das Projekt auf unterschiedlichen Systemen zu entwickeln ohne sich ständig um die Abhängigkeiten sorgen zu müssen.</w:t>
+        <w:t>Durch ein Mavenplugin für IntelliJ kann direkt ein</w:t>
+      </w:r>
+      <w:r>
+        <w:t xml:space="preserve"> DIE-interner</w:t>
       </w:r>
       <w:bookmarkStart w:id="0" w:name="_GoBack"/>
       <w:bookmarkEnd w:id="0"/>
+      <w:r>
+        <w:t xml:space="preserve"> Tomcat-Server gestartet und die kompilierten Dateien ausgeführt werden. Durch das Dependency Management von Maven ist es auch möglich die benötigten</w:t>
+      </w:r>
+      <w:r>
+        <w:t xml:space="preserve"> externen Bibliotheken zu laden und somit ist es einfach, das Projekt auf unterschiedlichen Systemen zu entwickeln ohne sich ständig um die Abhängigkeiten sorgen zu müssen.</w:t>
+      </w:r>
     </w:p>
     <w:sectPr>
       <w:pgSz w:w="11906" w:h="16838"/>

</xml_diff>